<commit_message>
updated ppt slide and word doc, column width
</commit_message>
<xml_diff>
--- a/word_table.docx
+++ b/word_table.docx
@@ -17,19 +17,19 @@
         <w:jc w:val="center"/>
       </w:tblPr>
       <w:tblGrid>
-        <w:gridCol w:w="3897"/>
-        <w:gridCol w:w="1852"/>
-        <w:gridCol w:w="684"/>
-        <w:gridCol w:w="2218"/>
-        <w:gridCol w:w="684"/>
-        <w:gridCol w:w="3141"/>
-        <w:gridCol w:w="684"/>
-        <w:gridCol w:w="695"/>
+        <w:gridCol w:w="3240"/>
+        <w:gridCol w:w="1080"/>
+        <w:gridCol w:w="1080"/>
+        <w:gridCol w:w="1080"/>
+        <w:gridCol w:w="1080"/>
+        <w:gridCol w:w="1080"/>
+        <w:gridCol w:w="1080"/>
+        <w:gridCol w:w="1080"/>
       </w:tblGrid>
       <w:tr>
         <w:trPr>
           <w:cantSplit/>
-          <w:trHeight w:val="438"/>
+          <w:trHeight w:val="864"/>
           <w:tblHeader/>
         </w:trPr>
         <w:tc>
@@ -56,8 +56,8 @@
             <w:r>
               <w:rPr>
                 <w:rFonts w:ascii="Arial" w:hAnsi="Arial" w:cs="Arial"/>
-                <w:sz w:val="20"/>
-                <w:szCs w:val="20"/>
+                <w:sz w:val="28"/>
+                <w:szCs w:val="28"/>
                 <w:color w:val="000000"/>
               </w:rPr>
               <w:t xml:space="preserve">Racial Categories</w:t>
@@ -88,8 +88,8 @@
             <w:r>
               <w:rPr>
                 <w:rFonts w:ascii="Arial" w:hAnsi="Arial" w:cs="Arial"/>
-                <w:sz w:val="20"/>
-                <w:szCs w:val="20"/>
+                <w:sz w:val="28"/>
+                <w:szCs w:val="28"/>
                 <w:color w:val="000000"/>
               </w:rPr>
               <w:t xml:space="preserve">Ethnic Categories</w:t>
@@ -120,8 +120,8 @@
             <w:r>
               <w:rPr>
                 <w:rFonts w:ascii="Arial" w:hAnsi="Arial" w:cs="Arial"/>
-                <w:sz w:val="20"/>
-                <w:szCs w:val="20"/>
+                <w:sz w:val="28"/>
+                <w:szCs w:val="28"/>
                 <w:color w:val="000000"/>
               </w:rPr>
               <w:t xml:space="preserve">Total</w:t>
@@ -132,7 +132,7 @@
       <w:tr>
         <w:trPr>
           <w:cantSplit/>
-          <w:trHeight w:val="438"/>
+          <w:trHeight w:val="864"/>
           <w:tblHeader/>
         </w:trPr>
         <w:tc>
@@ -182,8 +182,8 @@
             <w:r>
               <w:rPr>
                 <w:rFonts w:ascii="Arial" w:hAnsi="Arial" w:cs="Arial"/>
-                <w:sz w:val="20"/>
-                <w:szCs w:val="20"/>
+                <w:sz w:val="28"/>
+                <w:szCs w:val="28"/>
                 <w:color w:val="000000"/>
               </w:rPr>
               <w:t xml:space="preserve">Hispanic or Latino</w:t>
@@ -214,8 +214,8 @@
             <w:r>
               <w:rPr>
                 <w:rFonts w:ascii="Arial" w:hAnsi="Arial" w:cs="Arial"/>
-                <w:sz w:val="20"/>
-                <w:szCs w:val="20"/>
+                <w:sz w:val="28"/>
+                <w:szCs w:val="28"/>
                 <w:color w:val="000000"/>
               </w:rPr>
               <w:t xml:space="preserve">Not Hispanic or Latino</w:t>
@@ -246,11 +246,11 @@
             <w:r>
               <w:rPr>
                 <w:rFonts w:ascii="Arial" w:hAnsi="Arial" w:cs="Arial"/>
-                <w:sz w:val="20"/>
-                <w:szCs w:val="20"/>
-                <w:color w:val="000000"/>
-              </w:rPr>
-              <w:t xml:space="preserve">Unknown/Not Reported Ethnicity</w:t>
+                <w:sz w:val="28"/>
+                <w:szCs w:val="28"/>
+                <w:color w:val="000000"/>
+              </w:rPr>
+              <w:t xml:space="preserve">Unknown/Not Reported</w:t>
             </w:r>
           </w:p>
         </w:tc>
@@ -281,7 +281,7 @@
       <w:tr>
         <w:trPr>
           <w:cantSplit/>
-          <w:trHeight w:val="396"/>
+          <w:trHeight w:val="360"/>
           <w:tblHeader/>
         </w:trPr>
         <w:tc>
@@ -330,8 +330,8 @@
             <w:r>
               <w:rPr>
                 <w:rFonts w:ascii="Arial" w:hAnsi="Arial" w:cs="Arial"/>
-                <w:sz w:val="20"/>
-                <w:szCs w:val="20"/>
+                <w:sz w:val="28"/>
+                <w:szCs w:val="28"/>
                 <w:color w:val="000000"/>
               </w:rPr>
               <w:t xml:space="preserve">Female</w:t>
@@ -361,8 +361,8 @@
             <w:r>
               <w:rPr>
                 <w:rFonts w:ascii="Arial" w:hAnsi="Arial" w:cs="Arial"/>
-                <w:sz w:val="20"/>
-                <w:szCs w:val="20"/>
+                <w:sz w:val="28"/>
+                <w:szCs w:val="28"/>
                 <w:color w:val="000000"/>
               </w:rPr>
               <w:t xml:space="preserve">Male</w:t>
@@ -392,8 +392,8 @@
             <w:r>
               <w:rPr>
                 <w:rFonts w:ascii="Arial" w:hAnsi="Arial" w:cs="Arial"/>
-                <w:sz w:val="20"/>
-                <w:szCs w:val="20"/>
+                <w:sz w:val="28"/>
+                <w:szCs w:val="28"/>
                 <w:color w:val="000000"/>
               </w:rPr>
               <w:t xml:space="preserve">Female</w:t>
@@ -423,8 +423,8 @@
             <w:r>
               <w:rPr>
                 <w:rFonts w:ascii="Arial" w:hAnsi="Arial" w:cs="Arial"/>
-                <w:sz w:val="20"/>
-                <w:szCs w:val="20"/>
+                <w:sz w:val="28"/>
+                <w:szCs w:val="28"/>
                 <w:color w:val="000000"/>
               </w:rPr>
               <w:t xml:space="preserve">Male</w:t>
@@ -454,8 +454,8 @@
             <w:r>
               <w:rPr>
                 <w:rFonts w:ascii="Arial" w:hAnsi="Arial" w:cs="Arial"/>
-                <w:sz w:val="20"/>
-                <w:szCs w:val="20"/>
+                <w:sz w:val="28"/>
+                <w:szCs w:val="28"/>
                 <w:color w:val="000000"/>
               </w:rPr>
               <w:t xml:space="preserve">Female</w:t>
@@ -485,8 +485,8 @@
             <w:r>
               <w:rPr>
                 <w:rFonts w:ascii="Arial" w:hAnsi="Arial" w:cs="Arial"/>
-                <w:sz w:val="20"/>
-                <w:szCs w:val="20"/>
+                <w:sz w:val="28"/>
+                <w:szCs w:val="28"/>
                 <w:color w:val="000000"/>
               </w:rPr>
               <w:t xml:space="preserve">Male</w:t>
@@ -520,7 +520,7 @@
       <w:tr>
         <w:trPr>
           <w:cantSplit/>
-          <w:trHeight w:val="397"/>
+          <w:trHeight w:val="360"/>
         </w:trPr>
         <w:tc>
           <w:tcPr>
@@ -544,8 +544,8 @@
             <w:r>
               <w:rPr>
                 <w:rFonts w:ascii="Arial" w:hAnsi="Arial" w:cs="Arial"/>
-                <w:sz w:val="20"/>
-                <w:szCs w:val="20"/>
+                <w:sz w:val="24"/>
+                <w:szCs w:val="24"/>
                 <w:color w:val="000000"/>
               </w:rPr>
               <w:t xml:space="preserve">American Indian or Alaska Native</w:t>
@@ -574,8 +574,8 @@
             <w:r>
               <w:rPr>
                 <w:rFonts w:ascii="Arial" w:hAnsi="Arial" w:cs="Arial"/>
-                <w:sz w:val="20"/>
-                <w:szCs w:val="20"/>
+                <w:sz w:val="24"/>
+                <w:szCs w:val="24"/>
                 <w:color w:val="000000"/>
               </w:rPr>
               <w:t xml:space="preserve">0</w:t>
@@ -604,8 +604,8 @@
             <w:r>
               <w:rPr>
                 <w:rFonts w:ascii="Arial" w:hAnsi="Arial" w:cs="Arial"/>
-                <w:sz w:val="20"/>
-                <w:szCs w:val="20"/>
+                <w:sz w:val="24"/>
+                <w:szCs w:val="24"/>
                 <w:color w:val="000000"/>
               </w:rPr>
               <w:t xml:space="preserve">0</w:t>
@@ -634,8 +634,8 @@
             <w:r>
               <w:rPr>
                 <w:rFonts w:ascii="Arial" w:hAnsi="Arial" w:cs="Arial"/>
-                <w:sz w:val="20"/>
-                <w:szCs w:val="20"/>
+                <w:sz w:val="24"/>
+                <w:szCs w:val="24"/>
                 <w:color w:val="000000"/>
               </w:rPr>
               <w:t xml:space="preserve">0</w:t>
@@ -664,8 +664,8 @@
             <w:r>
               <w:rPr>
                 <w:rFonts w:ascii="Arial" w:hAnsi="Arial" w:cs="Arial"/>
-                <w:sz w:val="20"/>
-                <w:szCs w:val="20"/>
+                <w:sz w:val="24"/>
+                <w:szCs w:val="24"/>
                 <w:color w:val="000000"/>
               </w:rPr>
               <w:t xml:space="preserve">0</w:t>
@@ -694,8 +694,8 @@
             <w:r>
               <w:rPr>
                 <w:rFonts w:ascii="Arial" w:hAnsi="Arial" w:cs="Arial"/>
-                <w:sz w:val="20"/>
-                <w:szCs w:val="20"/>
+                <w:sz w:val="24"/>
+                <w:szCs w:val="24"/>
                 <w:color w:val="000000"/>
               </w:rPr>
               <w:t xml:space="preserve">0</w:t>
@@ -724,8 +724,8 @@
             <w:r>
               <w:rPr>
                 <w:rFonts w:ascii="Arial" w:hAnsi="Arial" w:cs="Arial"/>
-                <w:sz w:val="20"/>
-                <w:szCs w:val="20"/>
+                <w:sz w:val="24"/>
+                <w:szCs w:val="24"/>
                 <w:color w:val="000000"/>
               </w:rPr>
               <w:t xml:space="preserve">0</w:t>
@@ -754,8 +754,8 @@
             <w:r>
               <w:rPr>
                 <w:rFonts w:ascii="Arial" w:hAnsi="Arial" w:cs="Arial"/>
-                <w:sz w:val="20"/>
-                <w:szCs w:val="20"/>
+                <w:sz w:val="24"/>
+                <w:szCs w:val="24"/>
                 <w:color w:val="000000"/>
               </w:rPr>
               <w:t xml:space="preserve">0</w:t>
@@ -766,7 +766,7 @@
       <w:tr>
         <w:trPr>
           <w:cantSplit/>
-          <w:trHeight w:val="397"/>
+          <w:trHeight w:val="360"/>
         </w:trPr>
         <w:tc>
           <w:tcPr>
@@ -791,8 +791,8 @@
             <w:r>
               <w:rPr>
                 <w:rFonts w:ascii="Arial" w:hAnsi="Arial" w:cs="Arial"/>
-                <w:sz w:val="20"/>
-                <w:szCs w:val="20"/>
+                <w:sz w:val="24"/>
+                <w:szCs w:val="24"/>
                 <w:color w:val="000000"/>
               </w:rPr>
               <w:t xml:space="preserve">Asian</w:t>
@@ -822,8 +822,8 @@
             <w:r>
               <w:rPr>
                 <w:rFonts w:ascii="Arial" w:hAnsi="Arial" w:cs="Arial"/>
-                <w:sz w:val="20"/>
-                <w:szCs w:val="20"/>
+                <w:sz w:val="24"/>
+                <w:szCs w:val="24"/>
                 <w:color w:val="000000"/>
               </w:rPr>
               <w:t xml:space="preserve">0</w:t>
@@ -853,8 +853,8 @@
             <w:r>
               <w:rPr>
                 <w:rFonts w:ascii="Arial" w:hAnsi="Arial" w:cs="Arial"/>
-                <w:sz w:val="20"/>
-                <w:szCs w:val="20"/>
+                <w:sz w:val="24"/>
+                <w:szCs w:val="24"/>
                 <w:color w:val="000000"/>
               </w:rPr>
               <w:t xml:space="preserve">1</w:t>
@@ -884,8 +884,8 @@
             <w:r>
               <w:rPr>
                 <w:rFonts w:ascii="Arial" w:hAnsi="Arial" w:cs="Arial"/>
-                <w:sz w:val="20"/>
-                <w:szCs w:val="20"/>
+                <w:sz w:val="24"/>
+                <w:szCs w:val="24"/>
                 <w:color w:val="000000"/>
               </w:rPr>
               <w:t xml:space="preserve">3</w:t>
@@ -915,8 +915,8 @@
             <w:r>
               <w:rPr>
                 <w:rFonts w:ascii="Arial" w:hAnsi="Arial" w:cs="Arial"/>
-                <w:sz w:val="20"/>
-                <w:szCs w:val="20"/>
+                <w:sz w:val="24"/>
+                <w:szCs w:val="24"/>
                 <w:color w:val="000000"/>
               </w:rPr>
               <w:t xml:space="preserve">5</w:t>
@@ -946,8 +946,8 @@
             <w:r>
               <w:rPr>
                 <w:rFonts w:ascii="Arial" w:hAnsi="Arial" w:cs="Arial"/>
-                <w:sz w:val="20"/>
-                <w:szCs w:val="20"/>
+                <w:sz w:val="24"/>
+                <w:szCs w:val="24"/>
                 <w:color w:val="000000"/>
               </w:rPr>
               <w:t xml:space="preserve">0</w:t>
@@ -977,8 +977,8 @@
             <w:r>
               <w:rPr>
                 <w:rFonts w:ascii="Arial" w:hAnsi="Arial" w:cs="Arial"/>
-                <w:sz w:val="20"/>
-                <w:szCs w:val="20"/>
+                <w:sz w:val="24"/>
+                <w:szCs w:val="24"/>
                 <w:color w:val="000000"/>
               </w:rPr>
               <w:t xml:space="preserve">0</w:t>
@@ -1008,8 +1008,8 @@
             <w:r>
               <w:rPr>
                 <w:rFonts w:ascii="Arial" w:hAnsi="Arial" w:cs="Arial"/>
-                <w:sz w:val="20"/>
-                <w:szCs w:val="20"/>
+                <w:sz w:val="24"/>
+                <w:szCs w:val="24"/>
                 <w:color w:val="000000"/>
               </w:rPr>
               <w:t xml:space="preserve">9</w:t>
@@ -1020,7 +1020,7 @@
       <w:tr>
         <w:trPr>
           <w:cantSplit/>
-          <w:trHeight w:val="399"/>
+          <w:trHeight w:val="360"/>
         </w:trPr>
         <w:tc>
           <w:tcPr>
@@ -1045,8 +1045,8 @@
             <w:r>
               <w:rPr>
                 <w:rFonts w:ascii="Arial" w:hAnsi="Arial" w:cs="Arial"/>
-                <w:sz w:val="20"/>
-                <w:szCs w:val="20"/>
+                <w:sz w:val="24"/>
+                <w:szCs w:val="24"/>
                 <w:color w:val="000000"/>
               </w:rPr>
               <w:t xml:space="preserve">Black or African-American</w:t>
@@ -1076,8 +1076,8 @@
             <w:r>
               <w:rPr>
                 <w:rFonts w:ascii="Arial" w:hAnsi="Arial" w:cs="Arial"/>
-                <w:sz w:val="20"/>
-                <w:szCs w:val="20"/>
+                <w:sz w:val="24"/>
+                <w:szCs w:val="24"/>
                 <w:color w:val="000000"/>
               </w:rPr>
               <w:t xml:space="preserve">0</w:t>
@@ -1107,8 +1107,8 @@
             <w:r>
               <w:rPr>
                 <w:rFonts w:ascii="Arial" w:hAnsi="Arial" w:cs="Arial"/>
-                <w:sz w:val="20"/>
-                <w:szCs w:val="20"/>
+                <w:sz w:val="24"/>
+                <w:szCs w:val="24"/>
                 <w:color w:val="000000"/>
               </w:rPr>
               <w:t xml:space="preserve">0</w:t>
@@ -1138,8 +1138,8 @@
             <w:r>
               <w:rPr>
                 <w:rFonts w:ascii="Arial" w:hAnsi="Arial" w:cs="Arial"/>
-                <w:sz w:val="20"/>
-                <w:szCs w:val="20"/>
+                <w:sz w:val="24"/>
+                <w:szCs w:val="24"/>
                 <w:color w:val="000000"/>
               </w:rPr>
               <w:t xml:space="preserve">1</w:t>
@@ -1169,8 +1169,8 @@
             <w:r>
               <w:rPr>
                 <w:rFonts w:ascii="Arial" w:hAnsi="Arial" w:cs="Arial"/>
-                <w:sz w:val="20"/>
-                <w:szCs w:val="20"/>
+                <w:sz w:val="24"/>
+                <w:szCs w:val="24"/>
                 <w:color w:val="000000"/>
               </w:rPr>
               <w:t xml:space="preserve">1</w:t>
@@ -1200,8 +1200,8 @@
             <w:r>
               <w:rPr>
                 <w:rFonts w:ascii="Arial" w:hAnsi="Arial" w:cs="Arial"/>
-                <w:sz w:val="20"/>
-                <w:szCs w:val="20"/>
+                <w:sz w:val="24"/>
+                <w:szCs w:val="24"/>
                 <w:color w:val="000000"/>
               </w:rPr>
               <w:t xml:space="preserve">0</w:t>
@@ -1231,8 +1231,8 @@
             <w:r>
               <w:rPr>
                 <w:rFonts w:ascii="Arial" w:hAnsi="Arial" w:cs="Arial"/>
-                <w:sz w:val="20"/>
-                <w:szCs w:val="20"/>
+                <w:sz w:val="24"/>
+                <w:szCs w:val="24"/>
                 <w:color w:val="000000"/>
               </w:rPr>
               <w:t xml:space="preserve">0</w:t>
@@ -1262,8 +1262,8 @@
             <w:r>
               <w:rPr>
                 <w:rFonts w:ascii="Arial" w:hAnsi="Arial" w:cs="Arial"/>
-                <w:sz w:val="20"/>
-                <w:szCs w:val="20"/>
+                <w:sz w:val="24"/>
+                <w:szCs w:val="24"/>
                 <w:color w:val="000000"/>
               </w:rPr>
               <w:t xml:space="preserve">2</w:t>
@@ -1274,7 +1274,7 @@
       <w:tr>
         <w:trPr>
           <w:cantSplit/>
-          <w:trHeight w:val="399"/>
+          <w:trHeight w:val="360"/>
         </w:trPr>
         <w:tc>
           <w:tcPr>
@@ -1299,8 +1299,8 @@
             <w:r>
               <w:rPr>
                 <w:rFonts w:ascii="Arial" w:hAnsi="Arial" w:cs="Arial"/>
-                <w:sz w:val="20"/>
-                <w:szCs w:val="20"/>
+                <w:sz w:val="24"/>
+                <w:szCs w:val="24"/>
                 <w:color w:val="000000"/>
               </w:rPr>
               <w:t xml:space="preserve">More Than One Race</w:t>
@@ -1330,8 +1330,8 @@
             <w:r>
               <w:rPr>
                 <w:rFonts w:ascii="Arial" w:hAnsi="Arial" w:cs="Arial"/>
-                <w:sz w:val="20"/>
-                <w:szCs w:val="20"/>
+                <w:sz w:val="24"/>
+                <w:szCs w:val="24"/>
                 <w:color w:val="000000"/>
               </w:rPr>
               <w:t xml:space="preserve">1</w:t>
@@ -1361,8 +1361,8 @@
             <w:r>
               <w:rPr>
                 <w:rFonts w:ascii="Arial" w:hAnsi="Arial" w:cs="Arial"/>
-                <w:sz w:val="20"/>
-                <w:szCs w:val="20"/>
+                <w:sz w:val="24"/>
+                <w:szCs w:val="24"/>
                 <w:color w:val="000000"/>
               </w:rPr>
               <w:t xml:space="preserve">0</w:t>
@@ -1392,8 +1392,8 @@
             <w:r>
               <w:rPr>
                 <w:rFonts w:ascii="Arial" w:hAnsi="Arial" w:cs="Arial"/>
-                <w:sz w:val="20"/>
-                <w:szCs w:val="20"/>
+                <w:sz w:val="24"/>
+                <w:szCs w:val="24"/>
                 <w:color w:val="000000"/>
               </w:rPr>
               <w:t xml:space="preserve">1</w:t>
@@ -1423,8 +1423,8 @@
             <w:r>
               <w:rPr>
                 <w:rFonts w:ascii="Arial" w:hAnsi="Arial" w:cs="Arial"/>
-                <w:sz w:val="20"/>
-                <w:szCs w:val="20"/>
+                <w:sz w:val="24"/>
+                <w:szCs w:val="24"/>
                 <w:color w:val="000000"/>
               </w:rPr>
               <w:t xml:space="preserve">1</w:t>
@@ -1454,8 +1454,8 @@
             <w:r>
               <w:rPr>
                 <w:rFonts w:ascii="Arial" w:hAnsi="Arial" w:cs="Arial"/>
-                <w:sz w:val="20"/>
-                <w:szCs w:val="20"/>
+                <w:sz w:val="24"/>
+                <w:szCs w:val="24"/>
                 <w:color w:val="000000"/>
               </w:rPr>
               <w:t xml:space="preserve">0</w:t>
@@ -1485,8 +1485,8 @@
             <w:r>
               <w:rPr>
                 <w:rFonts w:ascii="Arial" w:hAnsi="Arial" w:cs="Arial"/>
-                <w:sz w:val="20"/>
-                <w:szCs w:val="20"/>
+                <w:sz w:val="24"/>
+                <w:szCs w:val="24"/>
                 <w:color w:val="000000"/>
               </w:rPr>
               <w:t xml:space="preserve">0</w:t>
@@ -1516,8 +1516,8 @@
             <w:r>
               <w:rPr>
                 <w:rFonts w:ascii="Arial" w:hAnsi="Arial" w:cs="Arial"/>
-                <w:sz w:val="20"/>
-                <w:szCs w:val="20"/>
+                <w:sz w:val="24"/>
+                <w:szCs w:val="24"/>
                 <w:color w:val="000000"/>
               </w:rPr>
               <w:t xml:space="preserve">3</w:t>
@@ -1528,7 +1528,7 @@
       <w:tr>
         <w:trPr>
           <w:cantSplit/>
-          <w:trHeight w:val="399"/>
+          <w:trHeight w:val="360"/>
         </w:trPr>
         <w:tc>
           <w:tcPr>
@@ -1553,8 +1553,8 @@
             <w:r>
               <w:rPr>
                 <w:rFonts w:ascii="Arial" w:hAnsi="Arial" w:cs="Arial"/>
-                <w:sz w:val="20"/>
-                <w:szCs w:val="20"/>
+                <w:sz w:val="24"/>
+                <w:szCs w:val="24"/>
                 <w:color w:val="000000"/>
               </w:rPr>
               <w:t xml:space="preserve">Native Hawaiian or Other Pacific Islander</w:t>
@@ -1584,8 +1584,8 @@
             <w:r>
               <w:rPr>
                 <w:rFonts w:ascii="Arial" w:hAnsi="Arial" w:cs="Arial"/>
-                <w:sz w:val="20"/>
-                <w:szCs w:val="20"/>
+                <w:sz w:val="24"/>
+                <w:szCs w:val="24"/>
                 <w:color w:val="000000"/>
               </w:rPr>
               <w:t xml:space="preserve">0</w:t>
@@ -1615,8 +1615,8 @@
             <w:r>
               <w:rPr>
                 <w:rFonts w:ascii="Arial" w:hAnsi="Arial" w:cs="Arial"/>
-                <w:sz w:val="20"/>
-                <w:szCs w:val="20"/>
+                <w:sz w:val="24"/>
+                <w:szCs w:val="24"/>
                 <w:color w:val="000000"/>
               </w:rPr>
               <w:t xml:space="preserve">0</w:t>
@@ -1646,8 +1646,8 @@
             <w:r>
               <w:rPr>
                 <w:rFonts w:ascii="Arial" w:hAnsi="Arial" w:cs="Arial"/>
-                <w:sz w:val="20"/>
-                <w:szCs w:val="20"/>
+                <w:sz w:val="24"/>
+                <w:szCs w:val="24"/>
                 <w:color w:val="000000"/>
               </w:rPr>
               <w:t xml:space="preserve">0</w:t>
@@ -1677,8 +1677,8 @@
             <w:r>
               <w:rPr>
                 <w:rFonts w:ascii="Arial" w:hAnsi="Arial" w:cs="Arial"/>
-                <w:sz w:val="20"/>
-                <w:szCs w:val="20"/>
+                <w:sz w:val="24"/>
+                <w:szCs w:val="24"/>
                 <w:color w:val="000000"/>
               </w:rPr>
               <w:t xml:space="preserve">0</w:t>
@@ -1708,8 +1708,8 @@
             <w:r>
               <w:rPr>
                 <w:rFonts w:ascii="Arial" w:hAnsi="Arial" w:cs="Arial"/>
-                <w:sz w:val="20"/>
-                <w:szCs w:val="20"/>
+                <w:sz w:val="24"/>
+                <w:szCs w:val="24"/>
                 <w:color w:val="000000"/>
               </w:rPr>
               <w:t xml:space="preserve">0</w:t>
@@ -1739,8 +1739,8 @@
             <w:r>
               <w:rPr>
                 <w:rFonts w:ascii="Arial" w:hAnsi="Arial" w:cs="Arial"/>
-                <w:sz w:val="20"/>
-                <w:szCs w:val="20"/>
+                <w:sz w:val="24"/>
+                <w:szCs w:val="24"/>
                 <w:color w:val="000000"/>
               </w:rPr>
               <w:t xml:space="preserve">0</w:t>
@@ -1770,8 +1770,8 @@
             <w:r>
               <w:rPr>
                 <w:rFonts w:ascii="Arial" w:hAnsi="Arial" w:cs="Arial"/>
-                <w:sz w:val="20"/>
-                <w:szCs w:val="20"/>
+                <w:sz w:val="24"/>
+                <w:szCs w:val="24"/>
                 <w:color w:val="000000"/>
               </w:rPr>
               <w:t xml:space="preserve">0</w:t>
@@ -1782,7 +1782,7 @@
       <w:tr>
         <w:trPr>
           <w:cantSplit/>
-          <w:trHeight w:val="433"/>
+          <w:trHeight w:val="360"/>
         </w:trPr>
         <w:tc>
           <w:tcPr>
@@ -1807,8 +1807,8 @@
             <w:r>
               <w:rPr>
                 <w:rFonts w:ascii="Arial" w:hAnsi="Arial" w:cs="Arial"/>
-                <w:sz w:val="20"/>
-                <w:szCs w:val="20"/>
+                <w:sz w:val="24"/>
+                <w:szCs w:val="24"/>
                 <w:color w:val="000000"/>
               </w:rPr>
               <w:t xml:space="preserve">Unknown or Not Reported</w:t>
@@ -1838,8 +1838,8 @@
             <w:r>
               <w:rPr>
                 <w:rFonts w:ascii="Arial" w:hAnsi="Arial" w:cs="Arial"/>
-                <w:sz w:val="20"/>
-                <w:szCs w:val="20"/>
+                <w:sz w:val="24"/>
+                <w:szCs w:val="24"/>
                 <w:color w:val="000000"/>
               </w:rPr>
               <w:t xml:space="preserve">0</w:t>
@@ -1869,8 +1869,8 @@
             <w:r>
               <w:rPr>
                 <w:rFonts w:ascii="Arial" w:hAnsi="Arial" w:cs="Arial"/>
-                <w:sz w:val="20"/>
-                <w:szCs w:val="20"/>
+                <w:sz w:val="24"/>
+                <w:szCs w:val="24"/>
                 <w:color w:val="000000"/>
               </w:rPr>
               <w:t xml:space="preserve">0</w:t>
@@ -1900,8 +1900,8 @@
             <w:r>
               <w:rPr>
                 <w:rFonts w:ascii="Arial" w:hAnsi="Arial" w:cs="Arial"/>
-                <w:sz w:val="20"/>
-                <w:szCs w:val="20"/>
+                <w:sz w:val="24"/>
+                <w:szCs w:val="24"/>
                 <w:color w:val="000000"/>
               </w:rPr>
               <w:t xml:space="preserve">0</w:t>
@@ -1931,8 +1931,8 @@
             <w:r>
               <w:rPr>
                 <w:rFonts w:ascii="Arial" w:hAnsi="Arial" w:cs="Arial"/>
-                <w:sz w:val="20"/>
-                <w:szCs w:val="20"/>
+                <w:sz w:val="24"/>
+                <w:szCs w:val="24"/>
                 <w:color w:val="000000"/>
               </w:rPr>
               <w:t xml:space="preserve">1</w:t>
@@ -1962,8 +1962,8 @@
             <w:r>
               <w:rPr>
                 <w:rFonts w:ascii="Arial" w:hAnsi="Arial" w:cs="Arial"/>
-                <w:sz w:val="20"/>
-                <w:szCs w:val="20"/>
+                <w:sz w:val="24"/>
+                <w:szCs w:val="24"/>
                 <w:color w:val="000000"/>
               </w:rPr>
               <w:t xml:space="preserve">2</w:t>
@@ -1993,8 +1993,8 @@
             <w:r>
               <w:rPr>
                 <w:rFonts w:ascii="Arial" w:hAnsi="Arial" w:cs="Arial"/>
-                <w:sz w:val="20"/>
-                <w:szCs w:val="20"/>
+                <w:sz w:val="24"/>
+                <w:szCs w:val="24"/>
                 <w:color w:val="000000"/>
               </w:rPr>
               <w:t xml:space="preserve">1</w:t>
@@ -2024,8 +2024,8 @@
             <w:r>
               <w:rPr>
                 <w:rFonts w:ascii="Arial" w:hAnsi="Arial" w:cs="Arial"/>
-                <w:sz w:val="20"/>
-                <w:szCs w:val="20"/>
+                <w:sz w:val="24"/>
+                <w:szCs w:val="24"/>
                 <w:color w:val="000000"/>
               </w:rPr>
               <w:t xml:space="preserve">4</w:t>
@@ -2036,7 +2036,7 @@
       <w:tr>
         <w:trPr>
           <w:cantSplit/>
-          <w:trHeight w:val="397"/>
+          <w:trHeight w:val="360"/>
         </w:trPr>
         <w:tc>
           <w:tcPr>
@@ -2061,8 +2061,8 @@
             <w:r>
               <w:rPr>
                 <w:rFonts w:ascii="Arial" w:hAnsi="Arial" w:cs="Arial"/>
-                <w:sz w:val="20"/>
-                <w:szCs w:val="20"/>
+                <w:sz w:val="24"/>
+                <w:szCs w:val="24"/>
                 <w:color w:val="000000"/>
               </w:rPr>
               <w:t xml:space="preserve">White</w:t>
@@ -2092,8 +2092,8 @@
             <w:r>
               <w:rPr>
                 <w:rFonts w:ascii="Arial" w:hAnsi="Arial" w:cs="Arial"/>
-                <w:sz w:val="20"/>
-                <w:szCs w:val="20"/>
+                <w:sz w:val="24"/>
+                <w:szCs w:val="24"/>
                 <w:color w:val="000000"/>
               </w:rPr>
               <w:t xml:space="preserve">5</w:t>
@@ -2123,8 +2123,8 @@
             <w:r>
               <w:rPr>
                 <w:rFonts w:ascii="Arial" w:hAnsi="Arial" w:cs="Arial"/>
-                <w:sz w:val="20"/>
-                <w:szCs w:val="20"/>
+                <w:sz w:val="24"/>
+                <w:szCs w:val="24"/>
                 <w:color w:val="000000"/>
               </w:rPr>
               <w:t xml:space="preserve">1</w:t>
@@ -2154,8 +2154,8 @@
             <w:r>
               <w:rPr>
                 <w:rFonts w:ascii="Arial" w:hAnsi="Arial" w:cs="Arial"/>
-                <w:sz w:val="20"/>
-                <w:szCs w:val="20"/>
+                <w:sz w:val="24"/>
+                <w:szCs w:val="24"/>
                 <w:color w:val="000000"/>
               </w:rPr>
               <w:t xml:space="preserve">43</w:t>
@@ -2185,8 +2185,8 @@
             <w:r>
               <w:rPr>
                 <w:rFonts w:ascii="Arial" w:hAnsi="Arial" w:cs="Arial"/>
-                <w:sz w:val="20"/>
-                <w:szCs w:val="20"/>
+                <w:sz w:val="24"/>
+                <w:szCs w:val="24"/>
                 <w:color w:val="000000"/>
               </w:rPr>
               <w:t xml:space="preserve">46</w:t>
@@ -2216,8 +2216,8 @@
             <w:r>
               <w:rPr>
                 <w:rFonts w:ascii="Arial" w:hAnsi="Arial" w:cs="Arial"/>
-                <w:sz w:val="20"/>
-                <w:szCs w:val="20"/>
+                <w:sz w:val="24"/>
+                <w:szCs w:val="24"/>
                 <w:color w:val="000000"/>
               </w:rPr>
               <w:t xml:space="preserve">1</w:t>
@@ -2247,8 +2247,8 @@
             <w:r>
               <w:rPr>
                 <w:rFonts w:ascii="Arial" w:hAnsi="Arial" w:cs="Arial"/>
-                <w:sz w:val="20"/>
-                <w:szCs w:val="20"/>
+                <w:sz w:val="24"/>
+                <w:szCs w:val="24"/>
                 <w:color w:val="000000"/>
               </w:rPr>
               <w:t xml:space="preserve">3</w:t>
@@ -2278,8 +2278,8 @@
             <w:r>
               <w:rPr>
                 <w:rFonts w:ascii="Arial" w:hAnsi="Arial" w:cs="Arial"/>
-                <w:sz w:val="20"/>
-                <w:szCs w:val="20"/>
+                <w:sz w:val="24"/>
+                <w:szCs w:val="24"/>
                 <w:color w:val="000000"/>
               </w:rPr>
               <w:t xml:space="preserve">99</w:t>
@@ -2290,7 +2290,7 @@
       <w:tr>
         <w:trPr>
           <w:cantSplit/>
-          <w:trHeight w:val="397"/>
+          <w:trHeight w:val="360"/>
         </w:trPr>
         <w:tc>
           <w:tcPr>
@@ -2314,8 +2314,8 @@
             <w:r>
               <w:rPr>
                 <w:rFonts w:ascii="Arial" w:hAnsi="Arial" w:cs="Arial"/>
-                <w:sz w:val="20"/>
-                <w:szCs w:val="20"/>
+                <w:sz w:val="24"/>
+                <w:szCs w:val="24"/>
                 <w:color w:val="000000"/>
               </w:rPr>
               <w:t xml:space="preserve">Total</w:t>
@@ -2344,8 +2344,8 @@
             <w:r>
               <w:rPr>
                 <w:rFonts w:ascii="Arial" w:hAnsi="Arial" w:cs="Arial"/>
-                <w:sz w:val="20"/>
-                <w:szCs w:val="20"/>
+                <w:sz w:val="24"/>
+                <w:szCs w:val="24"/>
                 <w:color w:val="000000"/>
               </w:rPr>
               <w:t xml:space="preserve">6</w:t>
@@ -2374,8 +2374,8 @@
             <w:r>
               <w:rPr>
                 <w:rFonts w:ascii="Arial" w:hAnsi="Arial" w:cs="Arial"/>
-                <w:sz w:val="20"/>
-                <w:szCs w:val="20"/>
+                <w:sz w:val="24"/>
+                <w:szCs w:val="24"/>
                 <w:color w:val="000000"/>
               </w:rPr>
               <w:t xml:space="preserve">2</w:t>
@@ -2404,8 +2404,8 @@
             <w:r>
               <w:rPr>
                 <w:rFonts w:ascii="Arial" w:hAnsi="Arial" w:cs="Arial"/>
-                <w:sz w:val="20"/>
-                <w:szCs w:val="20"/>
+                <w:sz w:val="24"/>
+                <w:szCs w:val="24"/>
                 <w:color w:val="000000"/>
               </w:rPr>
               <w:t xml:space="preserve">48</w:t>
@@ -2434,8 +2434,8 @@
             <w:r>
               <w:rPr>
                 <w:rFonts w:ascii="Arial" w:hAnsi="Arial" w:cs="Arial"/>
-                <w:sz w:val="20"/>
-                <w:szCs w:val="20"/>
+                <w:sz w:val="24"/>
+                <w:szCs w:val="24"/>
                 <w:color w:val="000000"/>
               </w:rPr>
               <w:t xml:space="preserve">54</w:t>
@@ -2464,8 +2464,8 @@
             <w:r>
               <w:rPr>
                 <w:rFonts w:ascii="Arial" w:hAnsi="Arial" w:cs="Arial"/>
-                <w:sz w:val="20"/>
-                <w:szCs w:val="20"/>
+                <w:sz w:val="24"/>
+                <w:szCs w:val="24"/>
                 <w:color w:val="000000"/>
               </w:rPr>
               <w:t xml:space="preserve">3</w:t>
@@ -2494,8 +2494,8 @@
             <w:r>
               <w:rPr>
                 <w:rFonts w:ascii="Arial" w:hAnsi="Arial" w:cs="Arial"/>
-                <w:sz w:val="20"/>
-                <w:szCs w:val="20"/>
+                <w:sz w:val="24"/>
+                <w:szCs w:val="24"/>
                 <w:color w:val="000000"/>
               </w:rPr>
               <w:t xml:space="preserve">4</w:t>
@@ -2524,8 +2524,8 @@
             <w:r>
               <w:rPr>
                 <w:rFonts w:ascii="Arial" w:hAnsi="Arial" w:cs="Arial"/>
-                <w:sz w:val="20"/>
-                <w:szCs w:val="20"/>
+                <w:sz w:val="24"/>
+                <w:szCs w:val="24"/>
                 <w:color w:val="000000"/>
               </w:rPr>
               <w:t xml:space="preserve">117</w:t>

</xml_diff>